<commit_message>
Poprawilem sprawozdanie, male zmiany w kodzie lab2i3
</commit_message>
<xml_diff>
--- a/lab2i3.docx
+++ b/lab2i3.docx
@@ -1,11 +1,12 @@
 
 <file path=word/document.xml><?xml version="1.0" encoding="utf-8"?>
-<w:document xmlns:wpc="http://schemas.microsoft.com/office/word/2010/wordprocessingCanvas" xmlns:mc="http://schemas.openxmlformats.org/markup-compatibility/2006" xmlns:o="urn:schemas-microsoft-com:office:office" xmlns:r="http://schemas.openxmlformats.org/officeDocument/2006/relationships" xmlns:m="http://schemas.openxmlformats.org/officeDocument/2006/math" xmlns:v="urn:schemas-microsoft-com:vml" xmlns:wp14="http://schemas.microsoft.com/office/word/2010/wordprocessingDrawing" xmlns:wp="http://schemas.openxmlformats.org/drawingml/2006/wordprocessingDrawing" xmlns:w10="urn:schemas-microsoft-com:office:word" xmlns:w="http://schemas.openxmlformats.org/wordprocessingml/2006/main" xmlns:w14="http://schemas.microsoft.com/office/word/2010/wordml" xmlns:w15="http://schemas.microsoft.com/office/word/2012/wordml" xmlns:wpg="http://schemas.microsoft.com/office/word/2010/wordprocessingGroup" xmlns:wpi="http://schemas.microsoft.com/office/word/2010/wordprocessingInk" xmlns:wne="http://schemas.microsoft.com/office/word/2006/wordml" xmlns:wps="http://schemas.microsoft.com/office/word/2010/wordprocessingShape" xmlns:w16se="http://schemas.microsoft.com/office/word/2015/wordml/symex" xmlns:w16cid="http://schemas.microsoft.com/office/word/2016/wordml/cid" xmlns:w16="http://schemas.microsoft.com/office/word/2018/wordml" xmlns:w16cex="http://schemas.microsoft.com/office/word/2018/wordml/cex" xmlns:w16sdtdh="http://schemas.microsoft.com/office/word/2020/wordml/sdtdatahash" xmlns:w16sdtfl="http://schemas.microsoft.com/office/word/2024/wordml/sdtformatlock" xmlns:a="http://schemas.openxmlformats.org/drawingml/2006/main" xmlns:pic="http://schemas.openxmlformats.org/drawingml/2006/picture" xmlns:a14="http://schemas.microsoft.com/office/drawing/2010/main" mc:Ignorable="w14 w15 wp14 w16se w16cid w16 w16cex w16sdtdh w16sdtfl">
+<w:document xmlns:o="urn:schemas-microsoft-com:office:office" xmlns:r="http://schemas.openxmlformats.org/officeDocument/2006/relationships" xmlns:v="urn:schemas-microsoft-com:vml" xmlns:w="http://schemas.openxmlformats.org/wordprocessingml/2006/main" xmlns:w10="urn:schemas-microsoft-com:office:word" xmlns:wp="http://schemas.openxmlformats.org/drawingml/2006/wordprocessingDrawing" xmlns:wps="http://schemas.microsoft.com/office/word/2010/wordprocessingShape" xmlns:wpg="http://schemas.microsoft.com/office/word/2010/wordprocessingGroup" xmlns:mc="http://schemas.openxmlformats.org/markup-compatibility/2006" xmlns:wp14="http://schemas.microsoft.com/office/word/2010/wordprocessingDrawing" xmlns:w14="http://schemas.microsoft.com/office/word/2010/wordml" xmlns:w15="http://schemas.microsoft.com/office/word/2012/wordml" mc:Ignorable="w14 wp14 w15">
   <w:body>
     <w:p>
       <w:pPr>
         <w:pStyle w:val="Title"/>
         <w:jc w:val="center"/>
+        <w:rPr/>
       </w:pPr>
       <w:r>
         <w:rPr/>
@@ -14,53 +15,349 @@
     </w:p>
     <w:p>
       <w:pPr>
+        <w:pStyle w:val="Normal"/>
+        <w:jc w:val="center"/>
+        <w:rPr/>
+      </w:pPr>
+      <w:r>
+        <w:rPr/>
+        <w:t>Gabriel Łąpieś i Marcel Kańduła</w:t>
+      </w:r>
+    </w:p>
+    <w:p>
+      <w:pPr>
         <w:pStyle w:val="Heading1"/>
+        <w:rPr/>
       </w:pPr>
       <w:r>
         <w:rPr/>
         <w:t>1.</w:t>
-      </w:r>
-      <w:r>
         <w:tab/>
       </w:r>
       <w:r>
-        <w:rPr/>
-        <w:t>Pomiary</w:t>
-      </w:r>
-    </w:p>
-    <w:p>
-      <w:r>
+        <w:rPr>
+          <w:rFonts w:eastAsia="Aptos" w:cs="" w:cstheme="majorEastAsia" w:eastAsiaTheme="minorAscii"/>
+          <w:color w:themeColor="accent1" w:themeShade="bf" w:val="0F4761"/>
+          <w:sz w:val="40"/>
+          <w:szCs w:val="40"/>
+        </w:rPr>
+        <w:t>Opis</w:t>
+      </w:r>
+      <w:r>
+        <w:rPr/>
+        <w:t xml:space="preserve"> zadania</w:t>
+      </w:r>
+    </w:p>
+    <w:p>
+      <w:pPr>
+        <w:pStyle w:val="Normal"/>
+        <w:rPr/>
+      </w:pPr>
+      <w:r>
+        <w:rPr/>
+        <w:t>W ćwiczeniach przetwarzano zbiór liczb całkowitych losowych z przedziału [0,1000]  o rozmiarze n = 1000 (będącym parametrem) za pomocą dwóch podejść:</w:t>
+      </w:r>
+    </w:p>
+    <w:p>
+      <w:pPr>
+        <w:pStyle w:val="Normal"/>
+        <w:rPr/>
+      </w:pPr>
+      <w:r>
+        <w:rPr/>
+        <w:t>- Przetwarzanie sekwencyjne - Jednowątkowe wykonanie obliczeń na całym zbiorze danych.</w:t>
+      </w:r>
+    </w:p>
+    <w:p>
+      <w:pPr>
+        <w:pStyle w:val="Normal"/>
+        <w:rPr/>
+      </w:pPr>
+      <w:r>
+        <w:rPr/>
+        <w:br/>
+        <w:t xml:space="preserve"> - Przetwarzanie równoległe (wielowątkowe) - Podział zadań między kilka wątków (2-16), które wspólnie pobierają dane ze wspólnej kolejki i wykonują obliczenia.</w:t>
+      </w:r>
+    </w:p>
+    <w:p>
+      <w:pPr>
+        <w:pStyle w:val="Normal"/>
+        <w:rPr/>
+      </w:pPr>
+      <w:r>
+        <w:rPr/>
+        <w:t>Oba podejścia mierzyły czas przetwarzania. Wyniki (w postaci obiektów klasy Result) zbierane były przez dedykowany obiekt ResultsCollector.</w:t>
+        <w:br/>
+        <w:br/>
+        <w:br/>
+        <w:br/>
+      </w:r>
+      <w:r>
+        <w:rPr>
+          <w:rFonts w:eastAsia="Aptos" w:cs="" w:ascii="Aptos Display" w:hAnsi="Aptos Display" w:asciiTheme="majorAscii" w:cstheme="majorEastAsia" w:eastAsiaTheme="minorAscii" w:hAnsiTheme="majorAscii"/>
+          <w:color w:themeColor="accent1" w:themeShade="bf" w:val="0F4761"/>
+          <w:sz w:val="40"/>
+          <w:szCs w:val="40"/>
+        </w:rPr>
+        <w:t>2.</w:t>
+        <w:tab/>
+        <w:t>Implementacja</w:t>
+      </w:r>
+    </w:p>
+    <w:p>
+      <w:pPr>
+        <w:pStyle w:val="Normal"/>
+        <w:rPr/>
+      </w:pPr>
+      <w:r>
+        <w:rPr>
+          <w:b/>
+          <w:bCs/>
+          <w:i/>
+          <w:iCs/>
+        </w:rPr>
+        <w:t>Data:</w:t>
+      </w:r>
+      <w:r>
+        <w:rPr/>
+        <w:br/>
+        <w:t>Odpowiada za generowanie i przechowywanie zbioru liczb wejściowych w kolejce. Metody getNext() oraz isEmpty() umożliwiają bezpieczny pobór elementów w środowisku wielowątkowym.</w:t>
+        <w:br/>
+      </w:r>
+      <w:r>
+        <w:rPr>
+          <w:b/>
+          <w:bCs/>
+          <w:i/>
+          <w:iCs/>
+        </w:rPr>
+        <w:t>Calculations:</w:t>
+      </w:r>
+      <w:r>
+        <w:rPr/>
+        <w:br/>
+        <w:t>Implementuje logikę obliczeniową. W metodzie run() każdy wątek pobiera dane z kolejki, wykonuje obliczenia (metoda computation) i przekazuje wynik do ResultsCollector.</w:t>
+        <w:br/>
+      </w:r>
+      <w:r>
+        <w:rPr>
+          <w:b/>
+          <w:bCs/>
+          <w:i/>
+          <w:iCs/>
+        </w:rPr>
+        <w:t>Result:</w:t>
+      </w:r>
+      <w:r>
+        <w:rPr/>
+        <w:br/>
+        <w:t xml:space="preserve">Pakuje wynik obliczenia, zawierając dane wejściowe, wynik oraz czas przetwarzania. </w:t>
+        <w:br/>
+      </w:r>
+      <w:r>
+        <w:rPr>
+          <w:b/>
+          <w:bCs/>
+          <w:i/>
+          <w:iCs/>
+        </w:rPr>
+        <w:t>ResultsCollector:</w:t>
+      </w:r>
+      <w:r>
+        <w:rPr/>
+        <w:br/>
+        <w:t>Przechowuje wyniki obliczeń jako lista obiektów klasy Result</w:t>
+        <w:br/>
+      </w:r>
+      <w:r>
+        <w:rPr>
+          <w:b/>
+          <w:bCs/>
+          <w:i/>
+          <w:iCs/>
+        </w:rPr>
+        <w:t>Klasa Main:</w:t>
+      </w:r>
+      <w:r>
+        <w:rPr/>
+        <w:br/>
+        <w:t>Odpowiada za uruchomienie przetwarzania. Na początku wykonywane są obliczenia równoległe przy użyciu określonej liczby wątków (przekazywanej jako parametr). Następnie wykonywane są obliczenia sekwencyjne. W obu przypadkach mierzony jest czas wykonywania, co pozwala na porównanie obu podejść.</w:t>
+      </w:r>
+    </w:p>
+    <w:p>
+      <w:pPr>
+        <w:pStyle w:val="Normal"/>
+        <w:rPr/>
+      </w:pPr>
+      <w:r>
+        <w:rPr/>
+        <w:t xml:space="preserve">Nasze obliczenia mają charatker </w:t>
+      </w:r>
+      <w:r>
+        <w:rPr>
+          <w:i/>
+          <w:iCs/>
+        </w:rPr>
+        <w:t>stricte</w:t>
+      </w:r>
+      <w:r>
+        <w:rPr/>
+        <w:t xml:space="preserve"> teoretyczny i służą wydłużeniu czasu przetwarzania pojedynczego wyniku.</w:t>
+      </w:r>
+    </w:p>
+    <w:p>
+      <w:pPr>
+        <w:pStyle w:val="Normal"/>
+        <w:rPr/>
+      </w:pPr>
+      <w:r>
+        <w:rPr/>
+        <w:t>Dla każdej liczby liczymy jej wynik za pomocą następującej metody computation:</w:t>
+      </w:r>
+    </w:p>
+    <w:p>
+      <w:pPr>
+        <w:pStyle w:val="Normal"/>
+        <w:rPr/>
+      </w:pPr>
+      <w:r>
+        <w:rPr/>
         <w:drawing>
-          <wp:inline wp14:editId="729638BD" wp14:anchorId="3AA7AFEC">
-            <wp:extent cx="5724524" cy="3543300"/>
+          <wp:anchor behindDoc="0" distT="0" distB="0" distL="0" distR="0" simplePos="0" locked="0" layoutInCell="0" allowOverlap="1" relativeHeight="3">
+            <wp:simplePos x="0" y="0"/>
+            <wp:positionH relativeFrom="column">
+              <wp:align>center</wp:align>
+            </wp:positionH>
+            <wp:positionV relativeFrom="paragraph">
+              <wp:posOffset>635</wp:posOffset>
+            </wp:positionV>
+            <wp:extent cx="4963160" cy="2143125"/>
             <wp:effectExtent l="0" t="0" r="0" b="0"/>
-            <wp:docPr id="1693362920" name="" title=""/>
+            <wp:wrapSquare wrapText="largest"/>
+            <wp:docPr id="1" name="Obraz2" descr=""/>
             <wp:cNvGraphicFramePr>
-              <a:graphicFrameLocks noChangeAspect="1"/>
+              <a:graphicFrameLocks xmlns:a="http://schemas.openxmlformats.org/drawingml/2006/main" noChangeAspect="1"/>
             </wp:cNvGraphicFramePr>
-            <a:graphic>
+            <a:graphic xmlns:a="http://schemas.openxmlformats.org/drawingml/2006/main">
               <a:graphicData uri="http://schemas.openxmlformats.org/drawingml/2006/picture">
-                <pic:pic>
+                <pic:pic xmlns:pic="http://schemas.openxmlformats.org/drawingml/2006/picture">
                   <pic:nvPicPr>
-                    <pic:cNvPr id="0" name=""/>
-                    <pic:cNvPicPr/>
+                    <pic:cNvPr id="1" name="Obraz2" descr=""/>
+                    <pic:cNvPicPr>
+                      <a:picLocks noChangeAspect="1" noChangeArrowheads="1"/>
+                    </pic:cNvPicPr>
                   </pic:nvPicPr>
                   <pic:blipFill>
-                    <a:blip r:embed="Rce685da197ba4801">
-                      <a:extLst>
-                        <a:ext xmlns:a="http://schemas.openxmlformats.org/drawingml/2006/main" uri="{28A0092B-C50C-407E-A947-70E740481C1C}">
-                          <a14:useLocalDpi val="0"/>
-                        </a:ext>
-                      </a:extLst>
-                    </a:blip>
+                    <a:blip r:embed="rId2"/>
                     <a:stretch>
                       <a:fillRect/>
                     </a:stretch>
                   </pic:blipFill>
-                  <pic:spPr>
+                  <pic:spPr bwMode="auto">
                     <a:xfrm>
                       <a:off x="0" y="0"/>
-                      <a:ext cx="5724524" cy="3543300"/>
+                      <a:ext cx="4963160" cy="2143125"/>
+                    </a:xfrm>
+                    <a:prstGeom prst="rect">
+                      <a:avLst/>
+                    </a:prstGeom>
+                  </pic:spPr>
+                </pic:pic>
+              </a:graphicData>
+            </a:graphic>
+          </wp:anchor>
+        </w:drawing>
+      </w:r>
+    </w:p>
+    <w:p>
+      <w:pPr>
+        <w:pStyle w:val="Normal"/>
+        <w:rPr/>
+      </w:pPr>
+      <w:r>
+        <w:rPr/>
+      </w:r>
+    </w:p>
+    <w:p>
+      <w:pPr>
+        <w:pStyle w:val="Heading1"/>
+        <w:rPr/>
+      </w:pPr>
+      <w:r>
+        <w:rPr/>
+      </w:r>
+    </w:p>
+    <w:p>
+      <w:pPr>
+        <w:pStyle w:val="Heading1"/>
+        <w:rPr/>
+      </w:pPr>
+      <w:r>
+        <w:rPr/>
+      </w:r>
+    </w:p>
+    <w:p>
+      <w:pPr>
+        <w:pStyle w:val="Heading1"/>
+        <w:rPr/>
+      </w:pPr>
+      <w:r>
+        <w:rPr/>
+      </w:r>
+    </w:p>
+    <w:p>
+      <w:pPr>
+        <w:pStyle w:val="Heading1"/>
+        <w:rPr/>
+      </w:pPr>
+      <w:r>
+        <w:rPr/>
+        <w:t>3</w:t>
+      </w:r>
+      <w:r>
+        <w:rPr/>
+        <w:t>.</w:t>
+        <w:tab/>
+      </w:r>
+      <w:r>
+        <w:rPr/>
+        <w:t>Pomiary</w:t>
+      </w:r>
+    </w:p>
+    <w:p>
+      <w:pPr>
+        <w:pStyle w:val="Normal"/>
+        <w:rPr/>
+      </w:pPr>
+      <w:r>
+        <w:rPr/>
+        <w:drawing>
+          <wp:inline distT="0" distB="0" distL="0" distR="0">
+            <wp:extent cx="5724525" cy="3543300"/>
+            <wp:effectExtent l="0" t="0" r="0" b="0"/>
+            <wp:docPr id="2" name="Obraz1" descr=""/>
+            <wp:cNvGraphicFramePr>
+              <a:graphicFrameLocks xmlns:a="http://schemas.openxmlformats.org/drawingml/2006/main" noChangeAspect="1"/>
+            </wp:cNvGraphicFramePr>
+            <a:graphic xmlns:a="http://schemas.openxmlformats.org/drawingml/2006/main">
+              <a:graphicData uri="http://schemas.openxmlformats.org/drawingml/2006/picture">
+                <pic:pic xmlns:pic="http://schemas.openxmlformats.org/drawingml/2006/picture">
+                  <pic:nvPicPr>
+                    <pic:cNvPr id="2" name="Obraz1" descr=""/>
+                    <pic:cNvPicPr>
+                      <a:picLocks noChangeAspect="1" noChangeArrowheads="1"/>
+                    </pic:cNvPicPr>
+                  </pic:nvPicPr>
+                  <pic:blipFill>
+                    <a:blip r:embed="rId3"/>
+                    <a:stretch>
+                      <a:fillRect/>
+                    </a:stretch>
+                  </pic:blipFill>
+                  <pic:spPr bwMode="auto">
+                    <a:xfrm>
+                      <a:off x="0" y="0"/>
+                      <a:ext cx="5724525" cy="3543300"/>
                     </a:xfrm>
                     <a:prstGeom prst="rect">
                       <a:avLst/>
@@ -74,85 +371,243 @@
       </w:r>
       <w:r>
         <w:rPr/>
-        <w:t xml:space="preserve">Wykres przedstawia czas wykonywania programu </w:t>
-      </w:r>
-      <w:r>
-        <w:rPr/>
-        <w:t>(</w:t>
-      </w:r>
-      <w:r>
-        <w:rPr/>
-        <w:t>w mili sekundach</w:t>
-      </w:r>
-      <w:r>
-        <w:rPr/>
-        <w:t>)</w:t>
-      </w:r>
-      <w:r>
-        <w:rPr/>
-        <w:t xml:space="preserve"> równolegle (pomarańczowa linia) oraz sekwencyjnie (zielona linia)</w:t>
-      </w:r>
-      <w:r>
-        <w:rPr/>
-        <w:t xml:space="preserve"> na procesorze o 6 rdzeniach i 12 wątkach</w:t>
+        <w:t xml:space="preserve">Wykres przedstawia czas wykonywania programu (w mili sekundach) równolegle (pomarańczowa linia) oraz sekwencyjnie (zielona linia) na procesorze o 6 rdzeniach i 12 wątkach. </w:t>
+      </w:r>
+    </w:p>
+    <w:p>
+      <w:pPr>
+        <w:pStyle w:val="Normal"/>
+        <w:rPr/>
+      </w:pPr>
+      <w:r>
+        <w:rPr/>
+        <w:t xml:space="preserve">Pomiary czasu wykonywania sekwencyjnego są zależne od danych wejściowych, ich czasy nie odbiegają znacznie od siebie. Czas wykonywania równoległego jest zależny od danych wejściowych jak i liczby wątków. Dodanie wątków, gdy jest ich mniej niż 6 znacznie skraca czas wykonania programu, dodanie kolejnych wątków przynosi coraz mniejsze korzyści. Gdy liczba wątków wynosi 14 dodanie następnych nieznacznie spowalnia program. </w:t>
+      </w:r>
+      <w:r>
+        <w:rPr/>
+        <w:t>Dzieje się tak, ponieważ procesor przekracza optymalną liczbę wątków dla danego programu, przez co przełączanie kontekstu między wątkami staje się bardziej kosztowne niż posiadanie mniejszej ilości wątków.</w:t>
+      </w:r>
+    </w:p>
+    <w:p>
+      <w:pPr>
+        <w:pStyle w:val="Normal"/>
+        <w:rPr/>
+      </w:pPr>
+      <w:r>
+        <w:rPr/>
+        <w:t xml:space="preserve">Na podstawie pomiarów czasu przetwarzania </w:t>
+      </w:r>
+      <w:r>
+        <w:rPr/>
+        <w:t>stwierdziliśmy</w:t>
+      </w:r>
+      <w:r>
+        <w:rPr/>
+        <w:t>, że</w:t>
+      </w:r>
+    </w:p>
+    <w:p>
+      <w:pPr>
+        <w:pStyle w:val="Normal"/>
+        <w:rPr/>
+      </w:pPr>
+      <w:r>
+        <w:rPr/>
+        <w:t xml:space="preserve">- Czas </w:t>
+      </w:r>
+      <w:r>
+        <w:rPr>
+          <w:b/>
+          <w:bCs/>
+          <w:i w:val="false"/>
+          <w:iCs w:val="false"/>
+        </w:rPr>
+        <w:t>przetwarzania sekwencyjnego</w:t>
+      </w:r>
+      <w:r>
+        <w:rPr/>
+        <w:t xml:space="preserve"> zależy głównie od danych wejściowych - poszczególne pomiary nie wykazują dużych różnic.</w:t>
+        <w:br/>
+        <w:t xml:space="preserve">- Czas </w:t>
+      </w:r>
+      <w:r>
+        <w:rPr>
+          <w:b/>
+          <w:bCs/>
+        </w:rPr>
+        <w:t>przetwarzania równoległego</w:t>
+      </w:r>
+      <w:r>
+        <w:rPr/>
+        <w:t xml:space="preserve"> zależy zarówno od danych wejściowych, jak i od liczby wątków:</w:t>
+        <w:br/>
+        <w:tab/>
+      </w:r>
+      <w:r>
+        <w:rPr/>
+        <w:t xml:space="preserve">* </w:t>
+      </w:r>
+      <w:r>
+        <w:rPr/>
+        <w:t xml:space="preserve">Przy mniejszej liczbie wątków dodanie kolejnych wątków znacząco skraca czas </w:t>
+        <w:tab/>
+        <w:t xml:space="preserve">   wykonania.</w:t>
+        <w:br/>
+        <w:tab/>
+      </w:r>
+      <w:r>
+        <w:rPr/>
+        <w:t>*</w:t>
+      </w:r>
+      <w:r>
+        <w:rPr/>
+        <w:t xml:space="preserve"> Po osiągnięciu optymalnej liczby kolejne wątki przynoszą mniejsze korzyści ze </w:t>
+        <w:tab/>
+        <w:t xml:space="preserve">   względu na narzut związany z </w:t>
+      </w:r>
+      <w:r>
+        <w:rPr/>
+        <w:t>przełączaniem kontekstu</w:t>
       </w:r>
       <w:r>
         <w:rPr/>
         <w:t>.</w:t>
-      </w:r>
-      <w:r>
-        <w:rPr/>
-        <w:t xml:space="preserve"> Pomiary czasu wykonywania sekwencyjnego są zależne od danych wejściowych, </w:t>
-      </w:r>
-      <w:r>
-        <w:rPr/>
-        <w:t>ich czasy nie odbiegają znacznie od siebie. C</w:t>
-      </w:r>
-      <w:r>
-        <w:rPr/>
-        <w:t xml:space="preserve">zas </w:t>
-      </w:r>
-      <w:r>
-        <w:rPr/>
-        <w:t>wykonywania równoległego jest zależny od danych wejściowych jak i liczby wątków.</w:t>
-      </w:r>
-      <w:r>
-        <w:rPr/>
-        <w:t xml:space="preserve"> Dodanie wątków, gdy jest ich mniej niż 6 znacznie skraca czas wykonania programu</w:t>
-      </w:r>
-      <w:r>
-        <w:rPr/>
-        <w:t xml:space="preserve">, dodanie kolejnych wątków przynosi coraz mniejsze korzyści. Gdy liczba wątków wynosi 14 dodanie następnych </w:t>
-      </w:r>
-      <w:r>
-        <w:rPr/>
-        <w:t xml:space="preserve">nieznacznie </w:t>
-      </w:r>
-      <w:r>
-        <w:rPr/>
-        <w:t>spowalnia program</w:t>
+        <w:br/>
+        <w:tab/>
+      </w:r>
+      <w:r>
+        <w:rPr/>
+        <w:t xml:space="preserve">* </w:t>
+      </w:r>
+      <w:r>
+        <w:rPr/>
+        <w:t xml:space="preserve">Gdy liczba wątków przekroczy liczbę wątków logicznych, wzrost liczby wątków </w:t>
+        <w:tab/>
+        <w:t xml:space="preserve">   może </w:t>
+      </w:r>
+      <w:r>
+        <w:rPr/>
+        <w:t xml:space="preserve">nawet </w:t>
+      </w:r>
+      <w:r>
+        <w:rPr/>
+        <w:t>nieznacznie spowalniać program.</w:t>
+        <w:br/>
+        <w:br/>
+      </w:r>
+    </w:p>
+    <w:p>
+      <w:pPr>
+        <w:pStyle w:val="Normal"/>
+        <w:rPr/>
+      </w:pPr>
+      <w:r>
+        <w:rPr>
+          <w:rFonts w:eastAsia="Aptos" w:cs="" w:ascii="Aptos Display" w:hAnsi="Aptos Display" w:asciiTheme="majorAscii" w:cstheme="majorEastAsia" w:eastAsiaTheme="minorAscii" w:hAnsiTheme="majorAscii"/>
+          <w:color w:themeColor="accent1" w:themeShade="bf" w:val="0F4761"/>
+          <w:sz w:val="40"/>
+          <w:szCs w:val="40"/>
+        </w:rPr>
+        <w:t>4. Wnioski</w:t>
+      </w:r>
+      <w:r>
+        <w:rPr/>
+        <w:br/>
+      </w:r>
+      <w:r>
+        <w:rPr/>
+        <w:t xml:space="preserve">1. </w:t>
+      </w:r>
+      <w:r>
+        <w:rPr>
+          <w:b/>
+          <w:bCs/>
+        </w:rPr>
+        <w:t>Wielowątkowość</w:t>
+      </w:r>
+      <w:r>
+        <w:rPr/>
+        <w:t xml:space="preserve"> - przy odpowiednim doborze liczby wątków (dopasowanej do możliwości sprzętowych) znacznie poprawia wydajność programu.</w:t>
+        <w:br/>
+        <w:br/>
+      </w:r>
+      <w:r>
+        <w:rPr/>
+        <w:t xml:space="preserve">2. </w:t>
+      </w:r>
+      <w:r>
+        <w:rPr>
+          <w:b/>
+          <w:bCs/>
+        </w:rPr>
+        <w:t>Sekwencyjne przetwarzanie</w:t>
+      </w:r>
+      <w:r>
+        <w:rPr/>
+        <w:t xml:space="preserve"> jest bardziej przewidywalne </w:t>
+      </w:r>
+      <w:r>
+        <w:rPr/>
+        <w:t>(liniowy czas przetwarzania, zależny głównie od rozmiaru danych)</w:t>
+      </w:r>
+      <w:r>
+        <w:rPr/>
+        <w:t xml:space="preserve">, ale przy większych zbiorach danych okazuje się </w:t>
+      </w:r>
+      <w:r>
+        <w:rPr/>
+        <w:t>znacznie wolniejsze</w:t>
       </w:r>
       <w:r>
         <w:rPr/>
         <w:t>.</w:t>
+        <w:br/>
+        <w:br/>
+      </w:r>
+      <w:r>
+        <w:rPr/>
+        <w:t xml:space="preserve">3. </w:t>
+      </w:r>
+      <w:r>
+        <w:rPr/>
+        <w:t>W praktycznych zastosowaniach należy uwzględniać charakterystykę sprzętu, gdyż nadmiar wątków może przynieść efekt przeciwny do zamierzonego.</w:t>
+        <w:br/>
+        <w:br/>
+        <w:t>Analiza obu podejść pozwala nie tylko dostrzec zalety równoległego przetwarzania (np. skrócenie czasu wykonania obliczeń), ale także ujawnia ograniczenia skalowalności - zwiększenie liczby wątków ponad optymalny poziom niekoniecznie przekłada się na lepszą wydajność.</w:t>
+      </w:r>
+    </w:p>
+    <w:p>
+      <w:pPr>
+        <w:pStyle w:val="Normal"/>
+        <w:widowControl/>
+        <w:bidi w:val="0"/>
+        <w:spacing w:lineRule="auto" w:line="278" w:before="0" w:after="160"/>
+        <w:jc w:val="left"/>
+        <w:rPr/>
+      </w:pPr>
+      <w:r>
+        <w:rPr/>
       </w:r>
     </w:p>
     <w:sectPr>
-      <w:pgSz w:w="11906" w:h="16838" w:orient="portrait"/>
-      <w:pgMar w:top="1440" w:right="1440" w:bottom="1440" w:left="1440" w:header="708" w:footer="708" w:gutter="0"/>
-      <w:cols w:space="708"/>
-      <w:docGrid w:linePitch="360"/>
+      <w:type w:val="nextPage"/>
+      <w:pgSz w:w="11906" w:h="16838"/>
+      <w:pgMar w:left="1440" w:right="1440" w:gutter="0" w:header="0" w:top="1440" w:footer="0" w:bottom="1440"/>
+      <w:pgNumType w:fmt="decimal"/>
+      <w:formProt w:val="false"/>
+      <w:textDirection w:val="lrTb"/>
+      <w:docGrid w:type="default" w:linePitch="360" w:charSpace="0"/>
     </w:sectPr>
   </w:body>
 </w:document>
 </file>
 
 <file path=word/styles.xml><?xml version="1.0" encoding="utf-8"?>
-<w:styles xmlns:wp14="http://schemas.microsoft.com/office/word/2010/wordprocessingDrawing" xmlns:mc="http://schemas.openxmlformats.org/markup-compatibility/2006" xmlns:r="http://schemas.openxmlformats.org/officeDocument/2006/relationships" xmlns:w="http://schemas.openxmlformats.org/wordprocessingml/2006/main" xmlns:w14="http://schemas.microsoft.com/office/word/2010/wordml" xmlns:w15="http://schemas.microsoft.com/office/word/2012/wordml" xmlns:w16se="http://schemas.microsoft.com/office/word/2015/wordml/symex" xmlns:w16cid="http://schemas.microsoft.com/office/word/2016/wordml/cid" xmlns:w16="http://schemas.microsoft.com/office/word/2018/wordml" xmlns:w16cex="http://schemas.microsoft.com/office/word/2018/wordml/cex" xmlns:w16sdtdh="http://schemas.microsoft.com/office/word/2020/wordml/sdtdatahash" xmlns:w16sdtfl="http://schemas.microsoft.com/office/word/2024/wordml/sdtformatlock" mc:Ignorable="w14 w15 wp14 w16se w16cid w16 w16cex w16sdtdh w16sdtfl">
+<w:styles xmlns:w="http://schemas.openxmlformats.org/wordprocessingml/2006/main" xmlns:w14="http://schemas.microsoft.com/office/word/2010/wordml" xmlns:mc="http://schemas.openxmlformats.org/markup-compatibility/2006" mc:Ignorable="w14">
   <w:docDefaults>
     <w:rPrDefault>
       <w:rPr>
-        <w:rFonts w:asciiTheme="minorHAnsi" w:hAnsiTheme="minorHAnsi" w:eastAsiaTheme="minorHAnsi" w:cstheme="minorBidi"/>
+        <w:rFonts w:ascii="Aptos" w:hAnsi="Aptos" w:eastAsia="Aptos" w:cs="" w:asciiTheme="minorHAnsi" w:cstheme="minorBidi" w:eastAsiaTheme="minorHAnsi" w:hAnsiTheme="minorHAnsi"/>
         <w:sz w:val="24"/>
         <w:szCs w:val="24"/>
         <w:lang w:val="pl-PL" w:eastAsia="en-US" w:bidi="ar-SA"/>
@@ -160,7 +615,7 @@
     </w:rPrDefault>
     <w:pPrDefault>
       <w:pPr>
-        <w:spacing w:after="160" w:line="279" w:lineRule="auto"/>
+        <w:suppressAutoHyphens w:val="true"/>
       </w:pPr>
     </w:pPrDefault>
   </w:docDefaults>
@@ -540,20 +995,169 @@
   <w:style w:type="paragraph" w:styleId="Normal" w:default="1">
     <w:name w:val="Normal"/>
     <w:qFormat/>
+    <w:pPr>
+      <w:widowControl/>
+      <w:bidi w:val="0"/>
+      <w:spacing w:lineRule="auto" w:line="278" w:before="0" w:after="160"/>
+      <w:jc w:val="left"/>
+    </w:pPr>
+    <w:rPr>
+      <w:rFonts w:ascii="Aptos" w:hAnsi="Aptos" w:eastAsia="Aptos" w:cs="" w:asciiTheme="minorHAnsi" w:cstheme="minorBidi" w:eastAsiaTheme="minorHAnsi" w:hAnsiTheme="minorHAnsi"/>
+      <w:color w:val="auto"/>
+      <w:kern w:val="0"/>
+      <w:sz w:val="24"/>
+      <w:szCs w:val="24"/>
+      <w:lang w:val="pl-PL" w:eastAsia="en-US" w:bidi="ar-SA"/>
+    </w:rPr>
+  </w:style>
+  <w:style w:type="paragraph" w:styleId="Heading1">
+    <w:name w:val="Heading 1"/>
+    <w:basedOn w:val="Normal"/>
+    <w:next w:val="Normal"/>
+    <w:uiPriority w:val="9"/>
+    <w:qFormat/>
+    <w:rsid w:val="36130e51"/>
+    <w:pPr>
+      <w:keepNext w:val="true"/>
+      <w:keepLines/>
+      <w:spacing w:before="360" w:after="80"/>
+      <w:outlineLvl w:val="0"/>
+    </w:pPr>
+    <w:rPr>
+      <w:rFonts w:ascii="Aptos Display" w:hAnsi="Aptos Display" w:eastAsia="Aptos" w:cs="" w:asciiTheme="majorAscii" w:cstheme="majorEastAsia" w:eastAsiaTheme="minorAscii" w:hAnsiTheme="majorAscii"/>
+      <w:color w:themeColor="accent1" w:themeShade="bf" w:val="0F4761"/>
+      <w:sz w:val="40"/>
+      <w:szCs w:val="40"/>
+    </w:rPr>
+  </w:style>
+  <w:style w:type="paragraph" w:styleId="Heading4">
+    <w:name w:val="Heading 4"/>
+    <w:basedOn w:val="Nagwek"/>
+    <w:next w:val="BodyText"/>
+    <w:qFormat/>
+    <w:pPr>
+      <w:spacing w:before="120" w:after="120"/>
+      <w:outlineLvl w:val="3"/>
+    </w:pPr>
+    <w:rPr>
+      <w:rFonts w:ascii="Liberation Serif" w:hAnsi="Liberation Serif" w:eastAsia="Segoe UI" w:cs="Tahoma"/>
+      <w:b/>
+      <w:bCs/>
+      <w:sz w:val="24"/>
+      <w:szCs w:val="24"/>
+    </w:rPr>
   </w:style>
   <w:style w:type="character" w:styleId="DefaultParagraphFont" w:default="1">
     <w:name w:val="Default Paragraph Font"/>
     <w:uiPriority w:val="1"/>
     <w:semiHidden/>
     <w:unhideWhenUsed/>
+    <w:qFormat/>
+    <w:rPr/>
   </w:style>
-  <w:style w:type="table" w:styleId="TableNormal" w:default="1">
+  <w:style w:type="character" w:styleId="Znakiwypunktowania">
+    <w:name w:val="Znaki wypunktowania"/>
+    <w:qFormat/>
+    <w:rPr>
+      <w:rFonts w:ascii="OpenSymbol" w:hAnsi="OpenSymbol" w:eastAsia="OpenSymbol" w:cs="OpenSymbol"/>
+    </w:rPr>
+  </w:style>
+  <w:style w:type="character" w:styleId="Strong">
+    <w:name w:val="Strong"/>
+    <w:qFormat/>
+    <w:rPr>
+      <w:b/>
+      <w:bCs/>
+    </w:rPr>
+  </w:style>
+  <w:style w:type="paragraph" w:styleId="Nagwek">
+    <w:name w:val="Nagłówek"/>
+    <w:basedOn w:val="Normal"/>
+    <w:next w:val="BodyText"/>
+    <w:qFormat/>
+    <w:pPr>
+      <w:keepNext w:val="true"/>
+      <w:spacing w:before="240" w:after="120"/>
+    </w:pPr>
+    <w:rPr>
+      <w:rFonts w:ascii="Liberation Sans" w:hAnsi="Liberation Sans" w:eastAsia="Microsoft YaHei" w:cs="Arial"/>
+      <w:sz w:val="28"/>
+      <w:szCs w:val="28"/>
+    </w:rPr>
+  </w:style>
+  <w:style w:type="paragraph" w:styleId="BodyText">
+    <w:name w:val="Body Text"/>
+    <w:basedOn w:val="Normal"/>
+    <w:pPr>
+      <w:spacing w:lineRule="auto" w:line="276" w:before="0" w:after="140"/>
+    </w:pPr>
+    <w:rPr/>
+  </w:style>
+  <w:style w:type="paragraph" w:styleId="List">
+    <w:name w:val="List"/>
+    <w:basedOn w:val="BodyText"/>
+    <w:pPr/>
+    <w:rPr>
+      <w:rFonts w:cs="Arial"/>
+    </w:rPr>
+  </w:style>
+  <w:style w:type="paragraph" w:styleId="Caption">
+    <w:name w:val="Caption"/>
+    <w:basedOn w:val="Normal"/>
+    <w:qFormat/>
+    <w:pPr>
+      <w:suppressLineNumbers/>
+      <w:spacing w:before="120" w:after="120"/>
+    </w:pPr>
+    <w:rPr>
+      <w:rFonts w:cs="Arial"/>
+      <w:i/>
+      <w:iCs/>
+      <w:sz w:val="24"/>
+      <w:szCs w:val="24"/>
+    </w:rPr>
+  </w:style>
+  <w:style w:type="paragraph" w:styleId="Indeks">
+    <w:name w:val="Indeks"/>
+    <w:basedOn w:val="Normal"/>
+    <w:qFormat/>
+    <w:pPr>
+      <w:suppressLineNumbers/>
+    </w:pPr>
+    <w:rPr>
+      <w:rFonts w:cs="Arial"/>
+    </w:rPr>
+  </w:style>
+  <w:style w:type="paragraph" w:styleId="Title">
+    <w:name w:val="Title"/>
+    <w:basedOn w:val="Normal"/>
+    <w:next w:val="Normal"/>
+    <w:uiPriority w:val="10"/>
+    <w:qFormat/>
+    <w:rsid w:val="36130e51"/>
+    <w:pPr>
+      <w:spacing w:lineRule="auto" w:line="240" w:before="0" w:after="80"/>
+      <w:contextualSpacing/>
+    </w:pPr>
+    <w:rPr>
+      <w:rFonts w:ascii="Aptos Display" w:hAnsi="Aptos Display" w:eastAsia="Aptos" w:cs="" w:asciiTheme="majorAscii" w:cstheme="majorEastAsia" w:eastAsiaTheme="minorAscii" w:hAnsiTheme="majorAscii"/>
+      <w:sz w:val="56"/>
+      <w:szCs w:val="56"/>
+    </w:rPr>
+  </w:style>
+  <w:style w:type="numbering" w:styleId="NoList" w:default="1">
+    <w:name w:val="No List"/>
+    <w:uiPriority w:val="99"/>
+    <w:semiHidden/>
+    <w:unhideWhenUsed/>
+    <w:qFormat/>
+  </w:style>
+  <w:style w:type="table" w:default="1" w:styleId="TableNormal">
     <w:name w:val="Normal Table"/>
     <w:uiPriority w:val="99"/>
     <w:semiHidden/>
     <w:unhideWhenUsed/>
     <w:tblPr>
-      <w:tblInd w:w="0" w:type="dxa"/>
       <w:tblCellMar>
         <w:top w:w="0" w:type="dxa"/>
         <w:left w:w="108" w:type="dxa"/>
@@ -562,208 +1166,101 @@
       </w:tblCellMar>
     </w:tblPr>
   </w:style>
-  <w:style w:type="numbering" w:styleId="NoList" w:default="1">
-    <w:name w:val="No List"/>
-    <w:uiPriority w:val="99"/>
-    <w:semiHidden/>
-    <w:unhideWhenUsed/>
-  </w:style>
-  <w:style w:type="paragraph" w:styleId="Title">
-    <w:uiPriority w:val="10"/>
-    <w:name w:val="Title"/>
-    <w:basedOn w:val="Normal"/>
-    <w:next w:val="Normal"/>
-    <w:qFormat/>
-    <w:rsid w:val="36130E51"/>
-    <w:rPr>
-      <w:rFonts w:ascii="Aptos Display" w:hAnsi="Aptos Display" w:eastAsia="Aptos Display" w:cs="" w:asciiTheme="majorAscii" w:hAnsiTheme="majorAscii" w:eastAsiaTheme="minorAscii" w:cstheme="majorEastAsia"/>
-      <w:sz w:val="56"/>
-      <w:szCs w:val="56"/>
-    </w:rPr>
-    <w:pPr>
-      <w:spacing w:after="80" w:line="240" w:lineRule="auto"/>
-      <w:contextualSpacing/>
-    </w:pPr>
-  </w:style>
-  <w:style w:type="paragraph" w:styleId="Heading1">
-    <w:uiPriority w:val="9"/>
-    <w:name w:val="heading 1"/>
-    <w:basedOn w:val="Normal"/>
-    <w:next w:val="Normal"/>
-    <w:qFormat/>
-    <w:rsid w:val="36130E51"/>
-    <w:rPr>
-      <w:rFonts w:ascii="Aptos Display" w:hAnsi="Aptos Display" w:eastAsia="Aptos Display" w:cs="" w:asciiTheme="majorAscii" w:hAnsiTheme="majorAscii" w:eastAsiaTheme="minorAscii" w:cstheme="majorEastAsia"/>
-      <w:color w:val="0F4761" w:themeColor="accent1" w:themeTint="FF" w:themeShade="BF"/>
-      <w:sz w:val="40"/>
-      <w:szCs w:val="40"/>
-    </w:rPr>
-    <w:pPr>
-      <w:keepNext w:val="1"/>
-      <w:keepLines w:val="1"/>
-      <w:spacing w:before="360" w:after="80"/>
-      <w:outlineLvl w:val="0"/>
-    </w:pPr>
-  </w:style>
 </w:styles>
 </file>
 
 <file path=word/theme/theme1.xml><?xml version="1.0" encoding="utf-8"?>
-<a:theme xmlns:thm15="http://schemas.microsoft.com/office/thememl/2012/main" xmlns:a="http://schemas.openxmlformats.org/drawingml/2006/main" name="Office Theme">
+<a:theme xmlns:a="http://schemas.openxmlformats.org/drawingml/2006/main" xmlns:r="http://schemas.openxmlformats.org/officeDocument/2006/relationships" name="Office Theme">
   <a:themeElements>
     <a:clrScheme name="Office">
       <a:dk1>
-        <a:sysClr val="windowText" lastClr="000000"/>
+        <a:srgbClr val="000000"/>
       </a:dk1>
       <a:lt1>
-        <a:sysClr val="window" lastClr="FFFFFF"/>
+        <a:srgbClr val="ffffff"/>
       </a:lt1>
       <a:dk2>
-        <a:srgbClr val="0E2841"/>
+        <a:srgbClr val="0e2841"/>
       </a:dk2>
       <a:lt2>
-        <a:srgbClr val="E8E8E8"/>
+        <a:srgbClr val="e8e8e8"/>
       </a:lt2>
       <a:accent1>
         <a:srgbClr val="156082"/>
       </a:accent1>
       <a:accent2>
-        <a:srgbClr val="E97132"/>
+        <a:srgbClr val="e97132"/>
       </a:accent2>
       <a:accent3>
-        <a:srgbClr val="196B24"/>
+        <a:srgbClr val="196b24"/>
       </a:accent3>
       <a:accent4>
-        <a:srgbClr val="0F9ED5"/>
+        <a:srgbClr val="0f9ed5"/>
       </a:accent4>
       <a:accent5>
-        <a:srgbClr val="A02B93"/>
+        <a:srgbClr val="a02b93"/>
       </a:accent5>
       <a:accent6>
-        <a:srgbClr val="4EA72E"/>
+        <a:srgbClr val="4ea72e"/>
       </a:accent6>
       <a:hlink>
         <a:srgbClr val="467886"/>
       </a:hlink>
       <a:folHlink>
-        <a:srgbClr val="96607D"/>
+        <a:srgbClr val="96607d"/>
       </a:folHlink>
     </a:clrScheme>
     <a:fontScheme name="Office">
       <a:majorFont>
-        <a:latin typeface="Aptos Display" panose="02110004020202020204"/>
+        <a:latin typeface="Aptos Display" panose="02110004020202020204" pitchFamily="0" charset="1"/>
         <a:ea typeface=""/>
         <a:cs typeface=""/>
-        <a:font script="Jpan" typeface="ＭＳ ゴシック"/>
-        <a:font script="Hang" typeface="맑은 고딕"/>
-        <a:font script="Hans" typeface="宋体"/>
-        <a:font script="Hant" typeface="新細明體"/>
-        <a:font script="Arab" typeface="Times New Roman"/>
-        <a:font script="Hebr" typeface="Times New Roman"/>
-        <a:font script="Thai" typeface="Angsana New"/>
-        <a:font script="Ethi" typeface="Nyala"/>
-        <a:font script="Beng" typeface="Vrinda"/>
-        <a:font script="Gujr" typeface="Shruti"/>
-        <a:font script="Khmr" typeface="MoolBoran"/>
-        <a:font script="Knda" typeface="Tunga"/>
-        <a:font script="Guru" typeface="Raavi"/>
-        <a:font script="Cans" typeface="Euphemia"/>
-        <a:font script="Cher" typeface="Plantagenet Cherokee"/>
-        <a:font script="Yiii" typeface="Microsoft Yi Baiti"/>
-        <a:font script="Tibt" typeface="Microsoft Himalaya"/>
-        <a:font script="Thaa" typeface="MV Boli"/>
-        <a:font script="Deva" typeface="Mangal"/>
-        <a:font script="Telu" typeface="Gautami"/>
-        <a:font script="Taml" typeface="Latha"/>
-        <a:font script="Syrc" typeface="Estrangelo Edessa"/>
-        <a:font script="Orya" typeface="Kalinga"/>
-        <a:font script="Mlym" typeface="Kartika"/>
-        <a:font script="Laoo" typeface="DokChampa"/>
-        <a:font script="Sinh" typeface="Iskoola Pota"/>
-        <a:font script="Mong" typeface="Mongolian Baiti"/>
-        <a:font script="Viet" typeface="Times New Roman"/>
-        <a:font script="Uigh" typeface="Microsoft Uighur"/>
-        <a:font script="Geor" typeface="Sylfaen"/>
       </a:majorFont>
       <a:minorFont>
-        <a:latin typeface="Aptos" panose="02110004020202020204"/>
+        <a:latin typeface="Aptos" panose="02110004020202020204" pitchFamily="0" charset="1"/>
         <a:ea typeface=""/>
         <a:cs typeface=""/>
-        <a:font script="Jpan" typeface="ＭＳ 明朝"/>
-        <a:font script="Hang" typeface="맑은 고딕"/>
-        <a:font script="Hans" typeface="宋体"/>
-        <a:font script="Hant" typeface="新細明體"/>
-        <a:font script="Arab" typeface="Arial"/>
-        <a:font script="Hebr" typeface="Arial"/>
-        <a:font script="Thai" typeface="Cordia New"/>
-        <a:font script="Ethi" typeface="Nyala"/>
-        <a:font script="Beng" typeface="Vrinda"/>
-        <a:font script="Gujr" typeface="Shruti"/>
-        <a:font script="Khmr" typeface="DaunPenh"/>
-        <a:font script="Knda" typeface="Tunga"/>
-        <a:font script="Guru" typeface="Raavi"/>
-        <a:font script="Cans" typeface="Euphemia"/>
-        <a:font script="Cher" typeface="Plantagenet Cherokee"/>
-        <a:font script="Yiii" typeface="Microsoft Yi Baiti"/>
-        <a:font script="Tibt" typeface="Microsoft Himalaya"/>
-        <a:font script="Thaa" typeface="MV Boli"/>
-        <a:font script="Deva" typeface="Mangal"/>
-        <a:font script="Telu" typeface="Gautami"/>
-        <a:font script="Taml" typeface="Latha"/>
-        <a:font script="Syrc" typeface="Estrangelo Edessa"/>
-        <a:font script="Orya" typeface="Kalinga"/>
-        <a:font script="Mlym" typeface="Kartika"/>
-        <a:font script="Laoo" typeface="DokChampa"/>
-        <a:font script="Sinh" typeface="Iskoola Pota"/>
-        <a:font script="Mong" typeface="Mongolian Baiti"/>
-        <a:font script="Viet" typeface="Arial"/>
-        <a:font script="Uigh" typeface="Microsoft Uighur"/>
-        <a:font script="Geor" typeface="Sylfaen"/>
       </a:minorFont>
     </a:fontScheme>
-    <a:fmtScheme name="Office">
+    <a:fmtScheme>
       <a:fillStyleLst>
         <a:solidFill>
           <a:schemeClr val="phClr"/>
         </a:solidFill>
-        <a:gradFill rotWithShape="1">
+        <a:gradFill>
           <a:gsLst>
             <a:gs pos="0">
               <a:schemeClr val="phClr">
                 <a:lumMod val="110000"/>
-                <a:satMod val="105000"/>
                 <a:tint val="67000"/>
               </a:schemeClr>
             </a:gs>
             <a:gs pos="50000">
               <a:schemeClr val="phClr">
                 <a:lumMod val="105000"/>
-                <a:satMod val="103000"/>
                 <a:tint val="73000"/>
               </a:schemeClr>
             </a:gs>
             <a:gs pos="100000">
               <a:schemeClr val="phClr">
                 <a:lumMod val="105000"/>
-                <a:satMod val="109000"/>
                 <a:tint val="81000"/>
               </a:schemeClr>
             </a:gs>
           </a:gsLst>
           <a:lin ang="5400000" scaled="0"/>
+          <a:tileRect l="0" t="0" r="0" b="0"/>
         </a:gradFill>
-        <a:gradFill rotWithShape="1">
+        <a:gradFill>
           <a:gsLst>
             <a:gs pos="0">
               <a:schemeClr val="phClr">
-                <a:satMod val="103000"/>
                 <a:lumMod val="102000"/>
                 <a:tint val="94000"/>
               </a:schemeClr>
             </a:gs>
             <a:gs pos="50000">
               <a:schemeClr val="phClr">
-                <a:satMod val="110000"/>
                 <a:lumMod val="100000"/>
                 <a:shade val="100000"/>
               </a:schemeClr>
@@ -771,33 +1268,24 @@
             <a:gs pos="100000">
               <a:schemeClr val="phClr">
                 <a:lumMod val="99000"/>
-                <a:satMod val="120000"/>
                 <a:shade val="78000"/>
               </a:schemeClr>
             </a:gs>
           </a:gsLst>
           <a:lin ang="5400000" scaled="0"/>
+          <a:tileRect l="0" t="0" r="0" b="0"/>
         </a:gradFill>
       </a:fillStyleLst>
       <a:lnStyleLst>
         <a:ln w="6350" cap="flat" cmpd="sng" algn="ctr">
-          <a:solidFill>
-            <a:schemeClr val="phClr"/>
-          </a:solidFill>
           <a:prstDash val="solid"/>
           <a:miter lim="800000"/>
         </a:ln>
         <a:ln w="12700" cap="flat" cmpd="sng" algn="ctr">
-          <a:solidFill>
-            <a:schemeClr val="phClr"/>
-          </a:solidFill>
           <a:prstDash val="solid"/>
           <a:miter lim="800000"/>
         </a:ln>
         <a:ln w="19050" cap="flat" cmpd="sng" algn="ctr">
-          <a:solidFill>
-            <a:schemeClr val="phClr"/>
-          </a:solidFill>
           <a:prstDash val="solid"/>
           <a:miter lim="800000"/>
         </a:ln>
@@ -810,13 +1298,7 @@
           <a:effectLst/>
         </a:effectStyle>
         <a:effectStyle>
-          <a:effectLst>
-            <a:outerShdw blurRad="57150" dist="19050" dir="5400000" algn="ctr" rotWithShape="0">
-              <a:srgbClr val="000000">
-                <a:alpha val="63000"/>
-              </a:srgbClr>
-            </a:outerShdw>
-          </a:effectLst>
+          <a:effectLst/>
         </a:effectStyle>
       </a:effectStyleLst>
       <a:bgFillStyleLst>
@@ -826,15 +1308,13 @@
         <a:solidFill>
           <a:schemeClr val="phClr">
             <a:tint val="95000"/>
-            <a:satMod val="170000"/>
           </a:schemeClr>
         </a:solidFill>
-        <a:gradFill rotWithShape="1">
+        <a:gradFill>
           <a:gsLst>
             <a:gs pos="0">
               <a:schemeClr val="phClr">
                 <a:tint val="93000"/>
-                <a:satMod val="150000"/>
                 <a:shade val="98000"/>
                 <a:lumMod val="102000"/>
               </a:schemeClr>
@@ -842,7 +1322,6 @@
             <a:gs pos="50000">
               <a:schemeClr val="phClr">
                 <a:tint val="98000"/>
-                <a:satMod val="130000"/>
                 <a:shade val="90000"/>
                 <a:lumMod val="103000"/>
               </a:schemeClr>
@@ -850,21 +1329,14 @@
             <a:gs pos="100000">
               <a:schemeClr val="phClr">
                 <a:shade val="63000"/>
-                <a:satMod val="120000"/>
               </a:schemeClr>
             </a:gs>
           </a:gsLst>
           <a:lin ang="5400000" scaled="0"/>
+          <a:tileRect l="0" t="0" r="0" b="0"/>
         </a:gradFill>
       </a:bgFillStyleLst>
     </a:fmtScheme>
   </a:themeElements>
-  <a:objectDefaults/>
-  <a:extraClrSchemeLst/>
-  <a:extLst>
-    <a:ext uri="{05A4C25C-085E-4340-85A3-A5531E510DB2}">
-      <thm15:themeFamily xmlns:thm15="http://schemas.microsoft.com/office/thememl/2012/main" name="Office Theme" id="{62F939B6-93AF-4DB8-9C6B-D6C7DFDC589F}" vid="{4A3C46E8-61CC-4603-A589-7422A47A8E4A}"/>
-    </a:ext>
-  </a:extLst>
 </a:theme>
 </file>
</xml_diff>